<commit_message>
Fix <b> errors from W3C validator
</commit_message>
<xml_diff>
--- a/organizacion/Accesibility_TAWDIS_Validator.docx
+++ b/organizacion/Accesibility_TAWDIS_Validator.docx
@@ -67,8 +67,22 @@
           <w:szCs w:val="24"/>
           <w:lang w:eastAsia="es-ES"/>
         </w:rPr>
-        <w:t>: Imágenes sin atributo alt</w:t>
-      </w:r>
+        <w:t xml:space="preserve">: Imágenes sin atributo </w:t>
+      </w:r>
+      <w:proofErr w:type="spellStart"/>
+      <w:r>
+        <w:rPr>
+          <w:rFonts w:ascii="Arial" w:eastAsia="Times New Roman" w:hAnsi="Arial" w:cs="Arial"/>
+          <w:b/>
+          <w:bCs/>
+          <w:color w:val="000000"/>
+          <w:sz w:val="24"/>
+          <w:szCs w:val="24"/>
+          <w:lang w:eastAsia="es-ES"/>
+        </w:rPr>
+        <w:t>alt</w:t>
+      </w:r>
+      <w:proofErr w:type="spellEnd"/>
       <w:r>
         <w:rPr>
           <w:rFonts w:ascii="Arial" w:eastAsia="Times New Roman" w:hAnsi="Arial" w:cs="Arial"/>
@@ -105,6 +119,7 @@
           <w:lang w:val="en-US" w:eastAsia="es-ES"/>
         </w:rPr>
       </w:pPr>
+      <w:proofErr w:type="spellStart"/>
       <w:r>
         <w:rPr>
           <w:rFonts w:ascii="Arial" w:eastAsia="Times New Roman" w:hAnsi="Arial" w:cs="Arial"/>
@@ -114,7 +129,19 @@
           <w:szCs w:val="21"/>
           <w:lang w:val="en-US" w:eastAsia="es-ES"/>
         </w:rPr>
-        <w:t xml:space="preserve">Líneas </w:t>
+        <w:t>Líneas</w:t>
+      </w:r>
+      <w:proofErr w:type="spellEnd"/>
+      <w:r>
+        <w:rPr>
+          <w:rFonts w:ascii="Arial" w:eastAsia="Times New Roman" w:hAnsi="Arial" w:cs="Arial"/>
+          <w:iCs/>
+          <w:color w:val="000000"/>
+          <w:sz w:val="21"/>
+          <w:szCs w:val="21"/>
+          <w:lang w:val="en-US" w:eastAsia="es-ES"/>
+        </w:rPr>
+        <w:t xml:space="preserve"> </w:t>
       </w:r>
       <w:r>
         <w:rPr>
@@ -162,7 +189,85 @@
           <w:shd w:val="clear" w:color="auto" w:fill="FFFF80"/>
           <w:lang w:val="en-US" w:eastAsia="es-ES"/>
         </w:rPr>
-        <w:t>&lt;img data-u="image" src="img/slider/slider_1.jpg" /&gt;</w:t>
+        <w:t>&lt;</w:t>
+      </w:r>
+      <w:proofErr w:type="spellStart"/>
+      <w:r>
+        <w:rPr>
+          <w:rFonts w:ascii="Courier New" w:eastAsia="Times New Roman" w:hAnsi="Courier New" w:cs="Courier New"/>
+          <w:color w:val="000000"/>
+          <w:sz w:val="20"/>
+          <w:szCs w:val="20"/>
+          <w:bdr w:val="dashed" w:sz="6" w:space="2" w:color="999999" w:frame="1"/>
+          <w:shd w:val="clear" w:color="auto" w:fill="FFFF80"/>
+          <w:lang w:val="en-US" w:eastAsia="es-ES"/>
+        </w:rPr>
+        <w:t>img</w:t>
+      </w:r>
+      <w:proofErr w:type="spellEnd"/>
+      <w:r>
+        <w:rPr>
+          <w:rFonts w:ascii="Courier New" w:eastAsia="Times New Roman" w:hAnsi="Courier New" w:cs="Courier New"/>
+          <w:color w:val="000000"/>
+          <w:sz w:val="20"/>
+          <w:szCs w:val="20"/>
+          <w:bdr w:val="dashed" w:sz="6" w:space="2" w:color="999999" w:frame="1"/>
+          <w:shd w:val="clear" w:color="auto" w:fill="FFFF80"/>
+          <w:lang w:val="en-US" w:eastAsia="es-ES"/>
+        </w:rPr>
+        <w:t xml:space="preserve"> data-u="image" </w:t>
+      </w:r>
+      <w:proofErr w:type="spellStart"/>
+      <w:r>
+        <w:rPr>
+          <w:rFonts w:ascii="Courier New" w:eastAsia="Times New Roman" w:hAnsi="Courier New" w:cs="Courier New"/>
+          <w:color w:val="000000"/>
+          <w:sz w:val="20"/>
+          <w:szCs w:val="20"/>
+          <w:bdr w:val="dashed" w:sz="6" w:space="2" w:color="999999" w:frame="1"/>
+          <w:shd w:val="clear" w:color="auto" w:fill="FFFF80"/>
+          <w:lang w:val="en-US" w:eastAsia="es-ES"/>
+        </w:rPr>
+        <w:t>src</w:t>
+      </w:r>
+      <w:proofErr w:type="spellEnd"/>
+      <w:r>
+        <w:rPr>
+          <w:rFonts w:ascii="Courier New" w:eastAsia="Times New Roman" w:hAnsi="Courier New" w:cs="Courier New"/>
+          <w:color w:val="000000"/>
+          <w:sz w:val="20"/>
+          <w:szCs w:val="20"/>
+          <w:bdr w:val="dashed" w:sz="6" w:space="2" w:color="999999" w:frame="1"/>
+          <w:shd w:val="clear" w:color="auto" w:fill="FFFF80"/>
+          <w:lang w:val="en-US" w:eastAsia="es-ES"/>
+        </w:rPr>
+        <w:t>="</w:t>
+      </w:r>
+      <w:proofErr w:type="spellStart"/>
+      <w:r>
+        <w:rPr>
+          <w:rFonts w:ascii="Courier New" w:eastAsia="Times New Roman" w:hAnsi="Courier New" w:cs="Courier New"/>
+          <w:color w:val="000000"/>
+          <w:sz w:val="20"/>
+          <w:szCs w:val="20"/>
+          <w:bdr w:val="dashed" w:sz="6" w:space="2" w:color="999999" w:frame="1"/>
+          <w:shd w:val="clear" w:color="auto" w:fill="FFFF80"/>
+          <w:lang w:val="en-US" w:eastAsia="es-ES"/>
+        </w:rPr>
+        <w:t>img</w:t>
+      </w:r>
+      <w:proofErr w:type="spellEnd"/>
+      <w:r>
+        <w:rPr>
+          <w:rFonts w:ascii="Courier New" w:eastAsia="Times New Roman" w:hAnsi="Courier New" w:cs="Courier New"/>
+          <w:color w:val="000000"/>
+          <w:sz w:val="20"/>
+          <w:szCs w:val="20"/>
+          <w:bdr w:val="dashed" w:sz="6" w:space="2" w:color="999999" w:frame="1"/>
+          <w:shd w:val="clear" w:color="auto" w:fill="FFFF80"/>
+          <w:lang w:val="en-US" w:eastAsia="es-ES"/>
+        </w:rPr>
+        <w:t>/slider/slider_1.jpg" /&gt;</w:t>
       </w:r>
       <w:r>
         <w:rPr>
@@ -285,10 +390,22 @@
           <w:szCs w:val="24"/>
           <w:lang w:eastAsia="es-ES"/>
         </w:rPr>
-        <w:t xml:space="preserve"> &lt;b&gt;</w:t>
+        <w:t xml:space="preserve"> y</w:t>
       </w:r>
       <w:bookmarkStart w:id="0" w:name="_GoBack"/>
       <w:bookmarkEnd w:id="0"/>
+      <w:r>
+        <w:rPr>
+          <w:rFonts w:ascii="Arial" w:eastAsia="Times New Roman" w:hAnsi="Arial" w:cs="Arial"/>
+          <w:b/>
+          <w:bCs/>
+          <w:color w:val="000000"/>
+          <w:sz w:val="24"/>
+          <w:szCs w:val="24"/>
+          <w:lang w:eastAsia="es-ES"/>
+        </w:rPr>
+        <w:t xml:space="preserve"> &lt;b&gt;</w:t>
+      </w:r>
       <w:r>
         <w:rPr>
           <w:rFonts w:ascii="Arial" w:eastAsia="Times New Roman" w:hAnsi="Arial" w:cs="Arial"/>
@@ -326,6 +443,7 @@
           <w:lang w:val="en-US" w:eastAsia="es-ES"/>
         </w:rPr>
       </w:pPr>
+      <w:proofErr w:type="spellStart"/>
       <w:r>
         <w:rPr>
           <w:rFonts w:ascii="Arial" w:eastAsia="Times New Roman" w:hAnsi="Arial" w:cs="Arial"/>
@@ -335,7 +453,19 @@
           <w:szCs w:val="21"/>
           <w:lang w:val="en-US" w:eastAsia="es-ES"/>
         </w:rPr>
-        <w:t xml:space="preserve">Líneas </w:t>
+        <w:t>Líneas</w:t>
+      </w:r>
+      <w:proofErr w:type="spellEnd"/>
+      <w:r>
+        <w:rPr>
+          <w:rFonts w:ascii="Arial" w:eastAsia="Times New Roman" w:hAnsi="Arial" w:cs="Arial"/>
+          <w:iCs/>
+          <w:color w:val="000000"/>
+          <w:sz w:val="21"/>
+          <w:szCs w:val="21"/>
+          <w:lang w:val="en-US" w:eastAsia="es-ES"/>
+        </w:rPr>
+        <w:t xml:space="preserve"> </w:t>
       </w:r>
       <w:r>
         <w:rPr>
@@ -394,7 +524,85 @@
           <w:shd w:val="clear" w:color="auto" w:fill="FFFF80"/>
           <w:lang w:val="en-US" w:eastAsia="es-ES"/>
         </w:rPr>
-        <w:t>&lt;span&gt;&lt;i class="fa fa-phone"&gt;&lt;/i&gt;&lt;b&gt;91 416 87 69&lt;/b&gt;&lt;/span&gt;</w:t>
+        <w:t>&lt;</w:t>
+      </w:r>
+      <w:proofErr w:type="gramStart"/>
+      <w:r>
+        <w:rPr>
+          <w:rFonts w:ascii="Courier New" w:eastAsia="Times New Roman" w:hAnsi="Courier New" w:cs="Courier New"/>
+          <w:color w:val="000000"/>
+          <w:sz w:val="20"/>
+          <w:szCs w:val="20"/>
+          <w:bdr w:val="dashed" w:sz="6" w:space="2" w:color="999999" w:frame="1"/>
+          <w:shd w:val="clear" w:color="auto" w:fill="FFFF80"/>
+          <w:lang w:val="en-US" w:eastAsia="es-ES"/>
+        </w:rPr>
+        <w:t>span</w:t>
+      </w:r>
+      <w:proofErr w:type="gramEnd"/>
+      <w:r>
+        <w:rPr>
+          <w:rFonts w:ascii="Courier New" w:eastAsia="Times New Roman" w:hAnsi="Courier New" w:cs="Courier New"/>
+          <w:color w:val="000000"/>
+          <w:sz w:val="20"/>
+          <w:szCs w:val="20"/>
+          <w:bdr w:val="dashed" w:sz="6" w:space="2" w:color="999999" w:frame="1"/>
+          <w:shd w:val="clear" w:color="auto" w:fill="FFFF80"/>
+          <w:lang w:val="en-US" w:eastAsia="es-ES"/>
+        </w:rPr>
+        <w:t>&gt;&lt;i class="</w:t>
+      </w:r>
+      <w:proofErr w:type="spellStart"/>
+      <w:r>
+        <w:rPr>
+          <w:rFonts w:ascii="Courier New" w:eastAsia="Times New Roman" w:hAnsi="Courier New" w:cs="Courier New"/>
+          <w:color w:val="000000"/>
+          <w:sz w:val="20"/>
+          <w:szCs w:val="20"/>
+          <w:bdr w:val="dashed" w:sz="6" w:space="2" w:color="999999" w:frame="1"/>
+          <w:shd w:val="clear" w:color="auto" w:fill="FFFF80"/>
+          <w:lang w:val="en-US" w:eastAsia="es-ES"/>
+        </w:rPr>
+        <w:t>fa</w:t>
+      </w:r>
+      <w:proofErr w:type="spellEnd"/>
+      <w:r>
+        <w:rPr>
+          <w:rFonts w:ascii="Courier New" w:eastAsia="Times New Roman" w:hAnsi="Courier New" w:cs="Courier New"/>
+          <w:color w:val="000000"/>
+          <w:sz w:val="20"/>
+          <w:szCs w:val="20"/>
+          <w:bdr w:val="dashed" w:sz="6" w:space="2" w:color="999999" w:frame="1"/>
+          <w:shd w:val="clear" w:color="auto" w:fill="FFFF80"/>
+          <w:lang w:val="en-US" w:eastAsia="es-ES"/>
+        </w:rPr>
+        <w:t xml:space="preserve"> </w:t>
+      </w:r>
+      <w:proofErr w:type="spellStart"/>
+      <w:r>
+        <w:rPr>
+          <w:rFonts w:ascii="Courier New" w:eastAsia="Times New Roman" w:hAnsi="Courier New" w:cs="Courier New"/>
+          <w:color w:val="000000"/>
+          <w:sz w:val="20"/>
+          <w:szCs w:val="20"/>
+          <w:bdr w:val="dashed" w:sz="6" w:space="2" w:color="999999" w:frame="1"/>
+          <w:shd w:val="clear" w:color="auto" w:fill="FFFF80"/>
+          <w:lang w:val="en-US" w:eastAsia="es-ES"/>
+        </w:rPr>
+        <w:t>fa</w:t>
+      </w:r>
+      <w:proofErr w:type="spellEnd"/>
+      <w:r>
+        <w:rPr>
+          <w:rFonts w:ascii="Courier New" w:eastAsia="Times New Roman" w:hAnsi="Courier New" w:cs="Courier New"/>
+          <w:color w:val="000000"/>
+          <w:sz w:val="20"/>
+          <w:szCs w:val="20"/>
+          <w:bdr w:val="dashed" w:sz="6" w:space="2" w:color="999999" w:frame="1"/>
+          <w:shd w:val="clear" w:color="auto" w:fill="FFFF80"/>
+          <w:lang w:val="en-US" w:eastAsia="es-ES"/>
+        </w:rPr>
+        <w:t>-phone"&gt;&lt;/i&gt;&lt;b&gt;91 416 87 69&lt;/b&gt;&lt;/span&gt;</w:t>
       </w:r>
       <w:r>
         <w:rPr>
@@ -532,6 +740,7 @@
           <w:lang w:val="en-US" w:eastAsia="es-ES"/>
         </w:rPr>
       </w:pPr>
+      <w:proofErr w:type="spellStart"/>
       <w:r>
         <w:rPr>
           <w:rFonts w:ascii="Arial" w:eastAsia="Times New Roman" w:hAnsi="Arial" w:cs="Arial"/>
@@ -541,7 +750,19 @@
           <w:szCs w:val="21"/>
           <w:lang w:val="en-US" w:eastAsia="es-ES"/>
         </w:rPr>
-        <w:t xml:space="preserve">Líneas </w:t>
+        <w:t>Líneas</w:t>
+      </w:r>
+      <w:proofErr w:type="spellEnd"/>
+      <w:r>
+        <w:rPr>
+          <w:rFonts w:ascii="Arial" w:eastAsia="Times New Roman" w:hAnsi="Arial" w:cs="Arial"/>
+          <w:iCs/>
+          <w:color w:val="000000"/>
+          <w:sz w:val="21"/>
+          <w:szCs w:val="21"/>
+          <w:lang w:val="en-US" w:eastAsia="es-ES"/>
+        </w:rPr>
+        <w:t xml:space="preserve"> </w:t>
       </w:r>
       <w:r>
         <w:rPr>
@@ -589,7 +810,33 @@
           <w:shd w:val="clear" w:color="auto" w:fill="FFFF80"/>
           <w:lang w:val="en-US" w:eastAsia="es-ES"/>
         </w:rPr>
-        <w:t>&lt;html&gt;</w:t>
+        <w:t>&lt;</w:t>
+      </w:r>
+      <w:proofErr w:type="gramStart"/>
+      <w:r>
+        <w:rPr>
+          <w:rFonts w:ascii="Courier New" w:eastAsia="Times New Roman" w:hAnsi="Courier New" w:cs="Courier New"/>
+          <w:color w:val="000000"/>
+          <w:sz w:val="20"/>
+          <w:szCs w:val="20"/>
+          <w:bdr w:val="dashed" w:sz="6" w:space="2" w:color="999999" w:frame="1"/>
+          <w:shd w:val="clear" w:color="auto" w:fill="FFFF80"/>
+          <w:lang w:val="en-US" w:eastAsia="es-ES"/>
+        </w:rPr>
+        <w:t>html</w:t>
+      </w:r>
+      <w:proofErr w:type="gramEnd"/>
+      <w:r>
+        <w:rPr>
+          <w:rFonts w:ascii="Courier New" w:eastAsia="Times New Roman" w:hAnsi="Courier New" w:cs="Courier New"/>
+          <w:color w:val="000000"/>
+          <w:sz w:val="20"/>
+          <w:szCs w:val="20"/>
+          <w:bdr w:val="dashed" w:sz="6" w:space="2" w:color="999999" w:frame="1"/>
+          <w:shd w:val="clear" w:color="auto" w:fill="FFFF80"/>
+          <w:lang w:val="en-US" w:eastAsia="es-ES"/>
+        </w:rPr>
+        <w:t>&gt;</w:t>
       </w:r>
       <w:r>
         <w:rPr>
@@ -688,19 +935,7 @@
           <w:szCs w:val="24"/>
           <w:lang w:eastAsia="es-ES"/>
         </w:rPr>
-        <w:t>Página bien formada</w:t>
-      </w:r>
-      <w:r>
-        <w:rPr>
-          <w:rFonts w:ascii="Arial" w:eastAsia="Times New Roman" w:hAnsi="Arial" w:cs="Arial"/>
-          <w:b/>
-          <w:bCs/>
-          <w:color w:val="000000"/>
-          <w:sz w:val="24"/>
-          <w:szCs w:val="24"/>
-          <w:lang w:eastAsia="es-ES"/>
-        </w:rPr>
-        <w:t xml:space="preserve"> x1</w:t>
+        <w:t>Página bien formada x1</w:t>
       </w:r>
     </w:p>
     <w:p>
@@ -727,6 +962,7 @@
           <w:lang w:val="en-US" w:eastAsia="es-ES"/>
         </w:rPr>
       </w:pPr>
+      <w:proofErr w:type="spellStart"/>
       <w:r>
         <w:rPr>
           <w:rFonts w:ascii="Arial" w:eastAsia="Times New Roman" w:hAnsi="Arial" w:cs="Arial"/>
@@ -736,7 +972,19 @@
           <w:szCs w:val="21"/>
           <w:lang w:val="en-US" w:eastAsia="es-ES"/>
         </w:rPr>
-        <w:t>Líneas 258</w:t>
+        <w:t>Líneas</w:t>
+      </w:r>
+      <w:proofErr w:type="spellEnd"/>
+      <w:r>
+        <w:rPr>
+          <w:rFonts w:ascii="Arial" w:eastAsia="Times New Roman" w:hAnsi="Arial" w:cs="Arial"/>
+          <w:iCs/>
+          <w:color w:val="000000"/>
+          <w:sz w:val="21"/>
+          <w:szCs w:val="21"/>
+          <w:lang w:val="en-US" w:eastAsia="es-ES"/>
+        </w:rPr>
+        <w:t xml:space="preserve"> 258</w:t>
       </w:r>
     </w:p>
     <w:p>
@@ -773,7 +1021,33 @@
           <w:shd w:val="clear" w:color="auto" w:fill="FFFF80"/>
           <w:lang w:eastAsia="es-ES"/>
         </w:rPr>
-        <w:t>&lt;a href="privacity.html"&gt;</w:t>
+        <w:t xml:space="preserve">&lt;a </w:t>
+      </w:r>
+      <w:proofErr w:type="spellStart"/>
+      <w:r>
+        <w:rPr>
+          <w:rFonts w:ascii="Courier New" w:eastAsia="Times New Roman" w:hAnsi="Courier New" w:cs="Courier New"/>
+          <w:color w:val="000000"/>
+          <w:sz w:val="20"/>
+          <w:szCs w:val="20"/>
+          <w:bdr w:val="dashed" w:sz="6" w:space="2" w:color="999999" w:frame="1"/>
+          <w:shd w:val="clear" w:color="auto" w:fill="FFFF80"/>
+          <w:lang w:eastAsia="es-ES"/>
+        </w:rPr>
+        <w:t>href</w:t>
+      </w:r>
+      <w:proofErr w:type="spellEnd"/>
+      <w:r>
+        <w:rPr>
+          <w:rFonts w:ascii="Courier New" w:eastAsia="Times New Roman" w:hAnsi="Courier New" w:cs="Courier New"/>
+          <w:color w:val="000000"/>
+          <w:sz w:val="20"/>
+          <w:szCs w:val="20"/>
+          <w:bdr w:val="dashed" w:sz="6" w:space="2" w:color="999999" w:frame="1"/>
+          <w:shd w:val="clear" w:color="auto" w:fill="FFFF80"/>
+          <w:lang w:eastAsia="es-ES"/>
+        </w:rPr>
+        <w:t>="privacity.html"&gt;</w:t>
       </w:r>
       <w:r>
         <w:rPr>
@@ -797,7 +1071,73 @@
           <w:shd w:val="clear" w:color="auto" w:fill="FFFF80"/>
           <w:lang w:eastAsia="es-ES"/>
         </w:rPr>
-        <w:t>&lt;a onclick=ventanaLicencia();&gt;</w:t>
+        <w:t xml:space="preserve">&lt;a </w:t>
+      </w:r>
+      <w:proofErr w:type="spellStart"/>
+      <w:r>
+        <w:rPr>
+          <w:rFonts w:ascii="Courier New" w:eastAsia="Times New Roman" w:hAnsi="Courier New" w:cs="Courier New"/>
+          <w:color w:val="000000"/>
+          <w:sz w:val="20"/>
+          <w:szCs w:val="20"/>
+          <w:bdr w:val="dashed" w:sz="6" w:space="2" w:color="999999" w:frame="1"/>
+          <w:shd w:val="clear" w:color="auto" w:fill="FFFF80"/>
+          <w:lang w:eastAsia="es-ES"/>
+        </w:rPr>
+        <w:t>onclick</w:t>
+      </w:r>
+      <w:proofErr w:type="spellEnd"/>
+      <w:r>
+        <w:rPr>
+          <w:rFonts w:ascii="Courier New" w:eastAsia="Times New Roman" w:hAnsi="Courier New" w:cs="Courier New"/>
+          <w:color w:val="000000"/>
+          <w:sz w:val="20"/>
+          <w:szCs w:val="20"/>
+          <w:bdr w:val="dashed" w:sz="6" w:space="2" w:color="999999" w:frame="1"/>
+          <w:shd w:val="clear" w:color="auto" w:fill="FFFF80"/>
+          <w:lang w:eastAsia="es-ES"/>
+        </w:rPr>
+        <w:t>=</w:t>
+      </w:r>
+      <w:proofErr w:type="spellStart"/>
+      <w:proofErr w:type="gramStart"/>
+      <w:r>
+        <w:rPr>
+          <w:rFonts w:ascii="Courier New" w:eastAsia="Times New Roman" w:hAnsi="Courier New" w:cs="Courier New"/>
+          <w:color w:val="000000"/>
+          <w:sz w:val="20"/>
+          <w:szCs w:val="20"/>
+          <w:bdr w:val="dashed" w:sz="6" w:space="2" w:color="999999" w:frame="1"/>
+          <w:shd w:val="clear" w:color="auto" w:fill="FFFF80"/>
+          <w:lang w:eastAsia="es-ES"/>
+        </w:rPr>
+        <w:t>ventanaLicencia</w:t>
+      </w:r>
+      <w:proofErr w:type="spellEnd"/>
+      <w:r>
+        <w:rPr>
+          <w:rFonts w:ascii="Courier New" w:eastAsia="Times New Roman" w:hAnsi="Courier New" w:cs="Courier New"/>
+          <w:color w:val="000000"/>
+          <w:sz w:val="20"/>
+          <w:szCs w:val="20"/>
+          <w:bdr w:val="dashed" w:sz="6" w:space="2" w:color="999999" w:frame="1"/>
+          <w:shd w:val="clear" w:color="auto" w:fill="FFFF80"/>
+          <w:lang w:eastAsia="es-ES"/>
+        </w:rPr>
+        <w:t>(</w:t>
+      </w:r>
+      <w:proofErr w:type="gramEnd"/>
+      <w:r>
+        <w:rPr>
+          <w:rFonts w:ascii="Courier New" w:eastAsia="Times New Roman" w:hAnsi="Courier New" w:cs="Courier New"/>
+          <w:color w:val="000000"/>
+          <w:sz w:val="20"/>
+          <w:szCs w:val="20"/>
+          <w:bdr w:val="dashed" w:sz="6" w:space="2" w:color="999999" w:frame="1"/>
+          <w:shd w:val="clear" w:color="auto" w:fill="FFFF80"/>
+          <w:lang w:eastAsia="es-ES"/>
+        </w:rPr>
+        <w:t>);&gt;</w:t>
       </w:r>
       <w:r>
         <w:rPr>
@@ -1712,7 +2052,7 @@
 </file>
 
 <file path=customXml/itemProps1.xml><?xml version="1.0" encoding="utf-8"?>
-<ds:datastoreItem xmlns:ds="http://schemas.openxmlformats.org/officeDocument/2006/customXml" ds:itemID="{9EBF1FEA-06EC-4C10-AB6C-AF91530FDC95}">
+<ds:datastoreItem xmlns:ds="http://schemas.openxmlformats.org/officeDocument/2006/customXml" ds:itemID="{7A597B59-056F-42BF-BD1E-0C1C49DC6E23}">
   <ds:schemaRefs>
     <ds:schemaRef ds:uri="http://schemas.openxmlformats.org/officeDocument/2006/bibliography"/>
   </ds:schemaRefs>

</xml_diff>

<commit_message>
Add changes in intro sections and modify tawdis accessibility document
</commit_message>
<xml_diff>
--- a/organizacion/Accesibility_TAWDIS_Validator.docx
+++ b/organizacion/Accesibility_TAWDIS_Validator.docx
@@ -1258,19 +1258,7 @@
           <w:szCs w:val="24"/>
           <w:lang w:eastAsia="es-ES"/>
         </w:rPr>
-        <w:t>Dos encabezados del mismo nivel seguidos sin contenido entre ellos</w:t>
-      </w:r>
-      <w:r>
-        <w:rPr>
-          <w:rFonts w:ascii="Arial" w:eastAsia="Times New Roman" w:hAnsi="Arial" w:cs="Arial"/>
-          <w:b/>
-          <w:bCs/>
-          <w:color w:val="000000"/>
-          <w:sz w:val="24"/>
-          <w:szCs w:val="24"/>
-          <w:lang w:eastAsia="es-ES"/>
-        </w:rPr>
-        <w:t xml:space="preserve"> x1</w:t>
+        <w:t>Dos encabezados del mismo nivel seguidos sin contenido entre ellos x1</w:t>
       </w:r>
     </w:p>
     <w:p>
@@ -1447,8 +1435,6 @@
           <w:lang w:eastAsia="es-ES"/>
         </w:rPr>
       </w:pPr>
-      <w:bookmarkStart w:id="0" w:name="_GoBack"/>
-      <w:bookmarkEnd w:id="0"/>
       <w:r>
         <w:rPr>
           <w:rFonts w:ascii="Arial" w:eastAsia="Times New Roman" w:hAnsi="Arial" w:cs="Arial"/>
@@ -2154,6 +2140,14 @@
     </w:p>
     <w:p>
       <w:pPr>
+        <w:pStyle w:val="Ttulo2"/>
+      </w:pPr>
+      <w:r>
+        <w:t>Home</w:t>
+      </w:r>
+    </w:p>
+    <w:p>
+      <w:pPr>
         <w:pStyle w:val="Prrafodelista"/>
         <w:numPr>
           <w:ilvl w:val="0"/>
@@ -2381,6 +2375,91 @@
       </w:pPr>
       <w:r>
         <w:t>Se ha añadido la declaración del idioma español (es).</w:t>
+      </w:r>
+    </w:p>
+    <w:p>
+      <w:pPr>
+        <w:spacing w:before="120" w:after="120" w:line="240" w:lineRule="auto"/>
+      </w:pPr>
+    </w:p>
+    <w:p>
+      <w:pPr>
+        <w:pStyle w:val="Ttulo2"/>
+      </w:pPr>
+      <w:r>
+        <w:t>Servicios</w:t>
+      </w:r>
+    </w:p>
+    <w:p>
+      <w:pPr>
+        <w:pStyle w:val="Prrafodelista"/>
+        <w:numPr>
+          <w:ilvl w:val="0"/>
+          <w:numId w:val="5"/>
+        </w:numPr>
+      </w:pPr>
+      <w:r>
+        <w:t>Se ha modificado el segundo encabezado de la introducción de todas las secciones, cambiando la etiqueta &lt;h3&gt; por un &lt;</w:t>
+      </w:r>
+      <w:proofErr w:type="spellStart"/>
+      <w:r>
+        <w:t>span</w:t>
+      </w:r>
+      <w:proofErr w:type="spellEnd"/>
+      <w:r>
+        <w:t>&gt;, ya que es información adicional y no se debería considerar como un título porque entorpecería la navegación de un lector de pantalla.</w:t>
+      </w:r>
+      <w:r>
+        <w:t xml:space="preserve"> Además se soluciona el error que se mostraba al tener dos encabezados en el mismo nivel sin contenido entre ellos.</w:t>
+      </w:r>
+      <w:bookmarkStart w:id="0" w:name="_GoBack"/>
+      <w:bookmarkEnd w:id="0"/>
+    </w:p>
+    <w:p>
+      <w:pPr>
+        <w:spacing w:after="0"/>
+        <w:ind w:left="360"/>
+      </w:pPr>
+      <w:r>
+        <w:t>Por ejemplo:</w:t>
+      </w:r>
+    </w:p>
+    <w:p>
+      <w:pPr>
+        <w:spacing w:after="0"/>
+        <w:ind w:left="360"/>
+      </w:pPr>
+      <w:r>
+        <w:t>&lt;h2&gt;NUESTROS SERVICIOS&lt;/h2&gt;</w:t>
+      </w:r>
+    </w:p>
+    <w:p>
+      <w:pPr>
+        <w:ind w:left="360"/>
+      </w:pPr>
+      <w:r>
+        <w:t>&lt;</w:t>
+      </w:r>
+      <w:proofErr w:type="spellStart"/>
+      <w:proofErr w:type="gramStart"/>
+      <w:r>
+        <w:t>span</w:t>
+      </w:r>
+      <w:proofErr w:type="spellEnd"/>
+      <w:r>
+        <w:t>&gt;</w:t>
+      </w:r>
+      <w:proofErr w:type="gramEnd"/>
+      <w:r>
+        <w:t>LO HACEMOS POSIBLE&lt;/</w:t>
+      </w:r>
+      <w:proofErr w:type="spellStart"/>
+      <w:r>
+        <w:t>span</w:t>
+      </w:r>
+      <w:proofErr w:type="spellEnd"/>
+      <w:r>
+        <w:t>&gt;</w:t>
       </w:r>
     </w:p>
     <w:p>
@@ -2516,6 +2595,92 @@
     </w:lvl>
   </w:abstractNum>
   <w:abstractNum w:abstractNumId="1">
+    <w:nsid w:val="2BDF57D5"/>
+    <w:multiLevelType w:val="hybridMultilevel"/>
+    <w:tmpl w:val="EF620ED6"/>
+    <w:lvl w:ilvl="0" w:tplc="0C0A000F">
+      <w:start w:val="1"/>
+      <w:numFmt w:val="decimal"/>
+      <w:lvlText w:val="%1."/>
+      <w:lvlJc w:val="left"/>
+      <w:pPr>
+        <w:ind w:left="360" w:hanging="360"/>
+      </w:pPr>
+    </w:lvl>
+    <w:lvl w:ilvl="1" w:tplc="0C0A0019" w:tentative="1">
+      <w:start w:val="1"/>
+      <w:numFmt w:val="lowerLetter"/>
+      <w:lvlText w:val="%2."/>
+      <w:lvlJc w:val="left"/>
+      <w:pPr>
+        <w:ind w:left="1080" w:hanging="360"/>
+      </w:pPr>
+    </w:lvl>
+    <w:lvl w:ilvl="2" w:tplc="0C0A001B" w:tentative="1">
+      <w:start w:val="1"/>
+      <w:numFmt w:val="lowerRoman"/>
+      <w:lvlText w:val="%3."/>
+      <w:lvlJc w:val="right"/>
+      <w:pPr>
+        <w:ind w:left="1800" w:hanging="180"/>
+      </w:pPr>
+    </w:lvl>
+    <w:lvl w:ilvl="3" w:tplc="0C0A000F" w:tentative="1">
+      <w:start w:val="1"/>
+      <w:numFmt w:val="decimal"/>
+      <w:lvlText w:val="%4."/>
+      <w:lvlJc w:val="left"/>
+      <w:pPr>
+        <w:ind w:left="2520" w:hanging="360"/>
+      </w:pPr>
+    </w:lvl>
+    <w:lvl w:ilvl="4" w:tplc="0C0A0019" w:tentative="1">
+      <w:start w:val="1"/>
+      <w:numFmt w:val="lowerLetter"/>
+      <w:lvlText w:val="%5."/>
+      <w:lvlJc w:val="left"/>
+      <w:pPr>
+        <w:ind w:left="3240" w:hanging="360"/>
+      </w:pPr>
+    </w:lvl>
+    <w:lvl w:ilvl="5" w:tplc="0C0A001B" w:tentative="1">
+      <w:start w:val="1"/>
+      <w:numFmt w:val="lowerRoman"/>
+      <w:lvlText w:val="%6."/>
+      <w:lvlJc w:val="right"/>
+      <w:pPr>
+        <w:ind w:left="3960" w:hanging="180"/>
+      </w:pPr>
+    </w:lvl>
+    <w:lvl w:ilvl="6" w:tplc="0C0A000F" w:tentative="1">
+      <w:start w:val="1"/>
+      <w:numFmt w:val="decimal"/>
+      <w:lvlText w:val="%7."/>
+      <w:lvlJc w:val="left"/>
+      <w:pPr>
+        <w:ind w:left="4680" w:hanging="360"/>
+      </w:pPr>
+    </w:lvl>
+    <w:lvl w:ilvl="7" w:tplc="0C0A0019" w:tentative="1">
+      <w:start w:val="1"/>
+      <w:numFmt w:val="lowerLetter"/>
+      <w:lvlText w:val="%8."/>
+      <w:lvlJc w:val="left"/>
+      <w:pPr>
+        <w:ind w:left="5400" w:hanging="360"/>
+      </w:pPr>
+    </w:lvl>
+    <w:lvl w:ilvl="8" w:tplc="0C0A001B" w:tentative="1">
+      <w:start w:val="1"/>
+      <w:numFmt w:val="lowerRoman"/>
+      <w:lvlText w:val="%9."/>
+      <w:lvlJc w:val="right"/>
+      <w:pPr>
+        <w:ind w:left="6120" w:hanging="180"/>
+      </w:pPr>
+    </w:lvl>
+  </w:abstractNum>
+  <w:abstractNum w:abstractNumId="2">
     <w:nsid w:val="5ABE6FE3"/>
     <w:multiLevelType w:val="multilevel"/>
     <w:tmpl w:val="5C06DFCC"/>
@@ -2628,10 +2793,10 @@
       </w:pPr>
     </w:lvl>
   </w:abstractNum>
-  <w:abstractNum w:abstractNumId="2">
+  <w:abstractNum w:abstractNumId="3">
     <w:nsid w:val="68491205"/>
     <w:multiLevelType w:val="hybridMultilevel"/>
-    <w:tmpl w:val="20FCDF3A"/>
+    <w:tmpl w:val="EF620ED6"/>
     <w:lvl w:ilvl="0" w:tplc="0C0A000F">
       <w:start w:val="1"/>
       <w:numFmt w:val="decimal"/>
@@ -2714,7 +2879,7 @@
       </w:pPr>
     </w:lvl>
   </w:abstractNum>
-  <w:abstractNum w:abstractNumId="3">
+  <w:abstractNum w:abstractNumId="4">
     <w:nsid w:val="74CD36A4"/>
     <w:multiLevelType w:val="multilevel"/>
     <w:tmpl w:val="48B6F2E6"/>
@@ -2858,13 +3023,16 @@
     <w:abstractNumId w:val="0"/>
   </w:num>
   <w:num w:numId="2">
+    <w:abstractNumId w:val="3"/>
+  </w:num>
+  <w:num w:numId="3">
     <w:abstractNumId w:val="2"/>
   </w:num>
-  <w:num w:numId="3">
+  <w:num w:numId="4">
+    <w:abstractNumId w:val="4"/>
+  </w:num>
+  <w:num w:numId="5">
     <w:abstractNumId w:val="1"/>
-  </w:num>
-  <w:num w:numId="4">
-    <w:abstractNumId w:val="3"/>
   </w:num>
 </w:numbering>
 </file>
@@ -3785,7 +3953,7 @@
 </file>
 
 <file path=customXml/itemProps1.xml><?xml version="1.0" encoding="utf-8"?>
-<ds:datastoreItem xmlns:ds="http://schemas.openxmlformats.org/officeDocument/2006/customXml" ds:itemID="{9F4E99B0-95E2-4877-8C4F-496AE2BE7D82}">
+<ds:datastoreItem xmlns:ds="http://schemas.openxmlformats.org/officeDocument/2006/customXml" ds:itemID="{97B4860B-D6EE-4FA2-9355-74085EABFB58}">
   <ds:schemaRefs>
     <ds:schemaRef ds:uri="http://schemas.openxmlformats.org/officeDocument/2006/bibliography"/>
   </ds:schemaRefs>

</xml_diff>

<commit_message>
Update documents and fix accessibility contrasts of the form
</commit_message>
<xml_diff>
--- a/organizacion/Accesibility_TAWDIS_Validator.docx
+++ b/organizacion/Accesibility_TAWDIS_Validator.docx
@@ -8,10 +8,15 @@
         <w:spacing w:before="0"/>
       </w:pPr>
       <w:r>
-        <w:t>Validación de la accesibilidad con TAWDIS</w:t>
-      </w:r>
-    </w:p>
-    <w:p/>
+        <w:t xml:space="preserve">Validación </w:t>
+      </w:r>
+      <w:r>
+        <w:t xml:space="preserve">técnica </w:t>
+      </w:r>
+      <w:r>
+        <w:t>de la accesibilidad con TAWDIS</w:t>
+      </w:r>
+    </w:p>
     <w:p>
       <w:pPr>
         <w:pStyle w:val="Ttulo2"/>
@@ -1816,7 +1821,6 @@
           <w:shd w:val="clear" w:color="auto" w:fill="FFCCCC"/>
           <w:lang w:eastAsia="es-ES"/>
         </w:rPr>
-        <w:lastRenderedPageBreak/>
         <w:t>Error</w:t>
       </w:r>
       <w:r>
@@ -1865,6 +1869,7 @@
           <w:szCs w:val="21"/>
           <w:lang w:eastAsia="es-ES"/>
         </w:rPr>
+        <w:lastRenderedPageBreak/>
         <w:t xml:space="preserve">Líneas </w:t>
       </w:r>
       <w:r>
@@ -2140,14 +2145,6 @@
     </w:p>
     <w:p>
       <w:pPr>
-        <w:pStyle w:val="Ttulo2"/>
-      </w:pPr>
-      <w:r>
-        <w:t>Home</w:t>
-      </w:r>
-    </w:p>
-    <w:p>
-      <w:pPr>
         <w:pStyle w:val="Prrafodelista"/>
         <w:numPr>
           <w:ilvl w:val="0"/>
@@ -2379,96 +2376,294 @@
     </w:p>
     <w:p>
       <w:pPr>
-        <w:spacing w:before="120" w:after="120" w:line="240" w:lineRule="auto"/>
-      </w:pPr>
-    </w:p>
-    <w:p>
-      <w:pPr>
-        <w:pStyle w:val="Ttulo2"/>
-      </w:pPr>
-      <w:r>
-        <w:t>Servicios</w:t>
-      </w:r>
-    </w:p>
-    <w:p>
-      <w:pPr>
-        <w:pStyle w:val="Prrafodelista"/>
-        <w:numPr>
-          <w:ilvl w:val="0"/>
-          <w:numId w:val="5"/>
-        </w:numPr>
-      </w:pPr>
-      <w:r>
-        <w:t>Se ha modificado el segundo encabezado de la introducción de todas las secciones, cambiando la etiqueta &lt;h3&gt; por un &lt;</w:t>
-      </w:r>
-      <w:proofErr w:type="spellStart"/>
-      <w:r>
-        <w:t>span</w:t>
-      </w:r>
-      <w:proofErr w:type="spellEnd"/>
-      <w:r>
-        <w:t>&gt;, ya que es información adicional y no se debería considerar como un título porque entorpecería la navegación de un lector de pantalla.</w:t>
-      </w:r>
-      <w:r>
-        <w:t xml:space="preserve"> Además se soluciona el error que se mostraba al tener dos encabezados en el mismo nivel sin contenido entre ellos.</w:t>
-      </w:r>
-      <w:bookmarkStart w:id="0" w:name="_GoBack"/>
-      <w:bookmarkEnd w:id="0"/>
-    </w:p>
-    <w:p>
-      <w:pPr>
-        <w:spacing w:after="0"/>
-        <w:ind w:left="360"/>
-      </w:pPr>
-      <w:r>
-        <w:t>Por ejemplo:</w:t>
-      </w:r>
-    </w:p>
-    <w:p>
-      <w:pPr>
-        <w:spacing w:after="0"/>
-        <w:ind w:left="360"/>
-      </w:pPr>
-      <w:r>
-        <w:t>&lt;h2&gt;NUESTROS SERVICIOS&lt;/h2&gt;</w:t>
-      </w:r>
-    </w:p>
-    <w:p>
-      <w:pPr>
-        <w:ind w:left="360"/>
-      </w:pPr>
-      <w:r>
-        <w:t>&lt;</w:t>
-      </w:r>
-      <w:proofErr w:type="spellStart"/>
-      <w:proofErr w:type="gramStart"/>
-      <w:r>
-        <w:t>span</w:t>
-      </w:r>
-      <w:proofErr w:type="spellEnd"/>
-      <w:r>
-        <w:t>&gt;</w:t>
-      </w:r>
-      <w:proofErr w:type="gramEnd"/>
-      <w:r>
-        <w:t>LO HACEMOS POSIBLE&lt;/</w:t>
-      </w:r>
-      <w:proofErr w:type="spellStart"/>
-      <w:r>
-        <w:t>span</w:t>
-      </w:r>
-      <w:proofErr w:type="spellEnd"/>
-      <w:r>
-        <w:t>&gt;</w:t>
-      </w:r>
-    </w:p>
-    <w:p>
-      <w:pPr>
         <w:pStyle w:val="Prrafodelista"/>
         <w:spacing w:before="120" w:after="120" w:line="240" w:lineRule="auto"/>
         <w:ind w:left="357"/>
       </w:pPr>
     </w:p>
+    <w:p/>
+    <w:p>
+      <w:pPr>
+        <w:pStyle w:val="Ttulo1"/>
+      </w:pPr>
+      <w:r>
+        <w:t>Validación de contrastes con Wave</w:t>
+      </w:r>
+    </w:p>
+    <w:tbl>
+      <w:tblPr>
+        <w:tblStyle w:val="Tablaconcuadrcula"/>
+        <w:tblW w:w="0" w:type="auto"/>
+        <w:tblBorders>
+          <w:top w:val="none" w:sz="0" w:space="0" w:color="auto"/>
+          <w:left w:val="none" w:sz="0" w:space="0" w:color="auto"/>
+          <w:bottom w:val="none" w:sz="0" w:space="0" w:color="auto"/>
+          <w:right w:val="none" w:sz="0" w:space="0" w:color="auto"/>
+          <w:insideH w:val="none" w:sz="0" w:space="0" w:color="auto"/>
+          <w:insideV w:val="none" w:sz="0" w:space="0" w:color="auto"/>
+        </w:tblBorders>
+        <w:tblLook w:val="04A0" w:firstRow="1" w:lastRow="0" w:firstColumn="1" w:lastColumn="0" w:noHBand="0" w:noVBand="1"/>
+      </w:tblPr>
+      <w:tblGrid>
+        <w:gridCol w:w="3295"/>
+        <w:gridCol w:w="3295"/>
+        <w:gridCol w:w="3296"/>
+      </w:tblGrid>
+      <w:tr>
+        <w:tc>
+          <w:tcPr>
+            <w:tcW w:w="3295" w:type="dxa"/>
+          </w:tcPr>
+          <w:p>
+            <w:pPr>
+              <w:pStyle w:val="Ttulo2"/>
+              <w:spacing w:after="240"/>
+            </w:pPr>
+            <w:r>
+              <w:t>Home</w:t>
+            </w:r>
+          </w:p>
+        </w:tc>
+        <w:tc>
+          <w:tcPr>
+            <w:tcW w:w="3295" w:type="dxa"/>
+          </w:tcPr>
+          <w:p>
+            <w:pPr>
+              <w:pStyle w:val="Ttulo2"/>
+              <w:spacing w:after="240"/>
+            </w:pPr>
+            <w:r>
+              <w:t>Servicios</w:t>
+            </w:r>
+          </w:p>
+        </w:tc>
+        <w:tc>
+          <w:tcPr>
+            <w:tcW w:w="3296" w:type="dxa"/>
+          </w:tcPr>
+          <w:p>
+            <w:pPr>
+              <w:pStyle w:val="Ttulo2"/>
+              <w:spacing w:after="240"/>
+            </w:pPr>
+            <w:r>
+              <w:t>Proyectos</w:t>
+            </w:r>
+          </w:p>
+        </w:tc>
+      </w:tr>
+      <w:tr>
+        <w:tc>
+          <w:tcPr>
+            <w:tcW w:w="3295" w:type="dxa"/>
+          </w:tcPr>
+          <w:p>
+            <w:r>
+              <w:rPr>
+                <w:noProof/>
+                <w:lang w:eastAsia="es-ES"/>
+              </w:rPr>
+              <w:drawing>
+                <wp:inline distT="0" distB="0" distL="0" distR="0" wp14:anchorId="4F01F952" wp14:editId="19C68BAB">
+                  <wp:extent cx="1585021" cy="3552092"/>
+                  <wp:effectExtent l="0" t="0" r="0" b="0"/>
+                  <wp:docPr id="2" name="Imagen 2"/>
+                  <wp:cNvGraphicFramePr>
+                    <a:graphicFrameLocks xmlns:a="http://schemas.openxmlformats.org/drawingml/2006/main" noChangeAspect="1"/>
+                  </wp:cNvGraphicFramePr>
+                  <a:graphic xmlns:a="http://schemas.openxmlformats.org/drawingml/2006/main">
+                    <a:graphicData uri="http://schemas.openxmlformats.org/drawingml/2006/picture">
+                      <pic:pic xmlns:pic="http://schemas.openxmlformats.org/drawingml/2006/picture">
+                        <pic:nvPicPr>
+                          <pic:cNvPr id="0" name="Picture 1"/>
+                          <pic:cNvPicPr>
+                            <a:picLocks noChangeAspect="1" noChangeArrowheads="1"/>
+                          </pic:cNvPicPr>
+                        </pic:nvPicPr>
+                        <pic:blipFill>
+                          <a:blip r:embed="rId7">
+                            <a:extLst>
+                              <a:ext uri="{28A0092B-C50C-407E-A947-70E740481C1C}">
+                                <a14:useLocalDpi xmlns:a14="http://schemas.microsoft.com/office/drawing/2010/main" val="0"/>
+                              </a:ext>
+                            </a:extLst>
+                          </a:blip>
+                          <a:srcRect/>
+                          <a:stretch>
+                            <a:fillRect/>
+                          </a:stretch>
+                        </pic:blipFill>
+                        <pic:spPr bwMode="auto">
+                          <a:xfrm>
+                            <a:off x="0" y="0"/>
+                            <a:ext cx="1585036" cy="3552125"/>
+                          </a:xfrm>
+                          <a:prstGeom prst="rect">
+                            <a:avLst/>
+                          </a:prstGeom>
+                          <a:noFill/>
+                          <a:ln>
+                            <a:noFill/>
+                          </a:ln>
+                        </pic:spPr>
+                      </pic:pic>
+                    </a:graphicData>
+                  </a:graphic>
+                </wp:inline>
+              </w:drawing>
+            </w:r>
+          </w:p>
+        </w:tc>
+        <w:tc>
+          <w:tcPr>
+            <w:tcW w:w="3295" w:type="dxa"/>
+          </w:tcPr>
+          <w:p>
+            <w:r>
+              <w:object w:dxaOrig="3705" w:dyaOrig="8385">
+                <v:shapetype id="_x0000_t75" coordsize="21600,21600" o:spt="75" o:preferrelative="t" path="m@4@5l@4@11@9@11@9@5xe" filled="f" stroked="f">
+                  <v:stroke joinstyle="miter"/>
+                  <v:formulas>
+                    <v:f eqn="if lineDrawn pixelLineWidth 0"/>
+                    <v:f eqn="sum @0 1 0"/>
+                    <v:f eqn="sum 0 0 @1"/>
+                    <v:f eqn="prod @2 1 2"/>
+                    <v:f eqn="prod @3 21600 pixelWidth"/>
+                    <v:f eqn="prod @3 21600 pixelHeight"/>
+                    <v:f eqn="sum @0 0 1"/>
+                    <v:f eqn="prod @6 1 2"/>
+                    <v:f eqn="prod @7 21600 pixelWidth"/>
+                    <v:f eqn="sum @8 21600 0"/>
+                    <v:f eqn="prod @7 21600 pixelHeight"/>
+                    <v:f eqn="sum @10 21600 0"/>
+                  </v:formulas>
+                  <v:path o:extrusionok="f" gradientshapeok="t" o:connecttype="rect"/>
+                  <o:lock v:ext="edit" aspectratio="t"/>
+                </v:shapetype>
+                <v:shape id="_x0000_i1025" type="#_x0000_t75" style="width:124.6pt;height:281.1pt" o:ole="">
+                  <v:imagedata r:id="rId8" o:title=""/>
+                </v:shape>
+                <o:OLEObject Type="Embed" ProgID="PBrush" ShapeID="_x0000_i1025" DrawAspect="Content" ObjectID="_1517294803" r:id="rId9"/>
+              </w:object>
+            </w:r>
+          </w:p>
+        </w:tc>
+        <w:tc>
+          <w:tcPr>
+            <w:tcW w:w="3296" w:type="dxa"/>
+          </w:tcPr>
+          <w:p>
+            <w:r>
+              <w:object w:dxaOrig="3705" w:dyaOrig="8400">
+                <v:shape id="_x0000_i1026" type="#_x0000_t75" style="width:123.9pt;height:281.1pt" o:ole="">
+                  <v:imagedata r:id="rId10" o:title=""/>
+                </v:shape>
+                <o:OLEObject Type="Embed" ProgID="PBrush" ShapeID="_x0000_i1026" DrawAspect="Content" ObjectID="_1517294804" r:id="rId11"/>
+              </w:object>
+            </w:r>
+          </w:p>
+        </w:tc>
+      </w:tr>
+    </w:tbl>
+    <w:p/>
+    <w:tbl>
+      <w:tblPr>
+        <w:tblStyle w:val="Tablaconcuadrcula"/>
+        <w:tblW w:w="0" w:type="auto"/>
+        <w:tblBorders>
+          <w:top w:val="none" w:sz="0" w:space="0" w:color="auto"/>
+          <w:left w:val="none" w:sz="0" w:space="0" w:color="auto"/>
+          <w:bottom w:val="none" w:sz="0" w:space="0" w:color="auto"/>
+          <w:right w:val="none" w:sz="0" w:space="0" w:color="auto"/>
+          <w:insideH w:val="none" w:sz="0" w:space="0" w:color="auto"/>
+          <w:insideV w:val="none" w:sz="0" w:space="0" w:color="auto"/>
+        </w:tblBorders>
+        <w:tblLook w:val="04A0" w:firstRow="1" w:lastRow="0" w:firstColumn="1" w:lastColumn="0" w:noHBand="0" w:noVBand="1"/>
+      </w:tblPr>
+      <w:tblGrid>
+        <w:gridCol w:w="3295"/>
+        <w:gridCol w:w="3295"/>
+        <w:gridCol w:w="3296"/>
+      </w:tblGrid>
+      <w:tr>
+        <w:tc>
+          <w:tcPr>
+            <w:tcW w:w="3295" w:type="dxa"/>
+          </w:tcPr>
+          <w:p>
+            <w:pPr>
+              <w:pStyle w:val="Ttulo2"/>
+              <w:spacing w:after="240"/>
+            </w:pPr>
+            <w:bookmarkStart w:id="0" w:name="_GoBack" w:colFirst="1" w:colLast="1"/>
+            <w:r>
+              <w:lastRenderedPageBreak/>
+              <w:t>Sobre nosotros</w:t>
+            </w:r>
+          </w:p>
+        </w:tc>
+        <w:tc>
+          <w:tcPr>
+            <w:tcW w:w="3295" w:type="dxa"/>
+          </w:tcPr>
+          <w:p>
+            <w:pPr>
+              <w:pStyle w:val="Ttulo2"/>
+            </w:pPr>
+            <w:r>
+              <w:t>Contacto</w:t>
+            </w:r>
+          </w:p>
+        </w:tc>
+        <w:tc>
+          <w:tcPr>
+            <w:tcW w:w="3296" w:type="dxa"/>
+          </w:tcPr>
+          <w:p/>
+        </w:tc>
+      </w:tr>
+      <w:tr>
+        <w:tc>
+          <w:tcPr>
+            <w:tcW w:w="3295" w:type="dxa"/>
+          </w:tcPr>
+          <w:p>
+            <w:r>
+              <w:object w:dxaOrig="3735" w:dyaOrig="8400">
+                <v:shape id="_x0000_i1027" type="#_x0000_t75" style="width:133.6pt;height:300.45pt" o:ole="">
+                  <v:imagedata r:id="rId12" o:title=""/>
+                </v:shape>
+                <o:OLEObject Type="Embed" ProgID="PBrush" ShapeID="_x0000_i1027" DrawAspect="Content" ObjectID="_1517294805" r:id="rId13"/>
+              </w:object>
+            </w:r>
+          </w:p>
+        </w:tc>
+        <w:tc>
+          <w:tcPr>
+            <w:tcW w:w="3295" w:type="dxa"/>
+          </w:tcPr>
+          <w:p>
+            <w:r>
+              <w:object w:dxaOrig="3720" w:dyaOrig="8400">
+                <v:shape id="_x0000_i1028" type="#_x0000_t75" style="width:132.9pt;height:299.75pt" o:ole="">
+                  <v:imagedata r:id="rId14" o:title=""/>
+                </v:shape>
+                <o:OLEObject Type="Embed" ProgID="PBrush" ShapeID="_x0000_i1028" DrawAspect="Content" ObjectID="_1517294806" r:id="rId15"/>
+              </w:object>
+            </w:r>
+          </w:p>
+        </w:tc>
+        <w:tc>
+          <w:tcPr>
+            <w:tcW w:w="3296" w:type="dxa"/>
+          </w:tcPr>
+          <w:p/>
+        </w:tc>
+      </w:tr>
+      <w:bookmarkEnd w:id="0"/>
+    </w:tbl>
+    <w:p/>
     <w:sectPr>
       <w:pgSz w:w="11906" w:h="16838"/>
       <w:pgMar w:top="1440" w:right="1080" w:bottom="1440" w:left="1080" w:header="708" w:footer="708" w:gutter="0"/>
@@ -2595,92 +2790,6 @@
     </w:lvl>
   </w:abstractNum>
   <w:abstractNum w:abstractNumId="1">
-    <w:nsid w:val="2BDF57D5"/>
-    <w:multiLevelType w:val="hybridMultilevel"/>
-    <w:tmpl w:val="EF620ED6"/>
-    <w:lvl w:ilvl="0" w:tplc="0C0A000F">
-      <w:start w:val="1"/>
-      <w:numFmt w:val="decimal"/>
-      <w:lvlText w:val="%1."/>
-      <w:lvlJc w:val="left"/>
-      <w:pPr>
-        <w:ind w:left="360" w:hanging="360"/>
-      </w:pPr>
-    </w:lvl>
-    <w:lvl w:ilvl="1" w:tplc="0C0A0019" w:tentative="1">
-      <w:start w:val="1"/>
-      <w:numFmt w:val="lowerLetter"/>
-      <w:lvlText w:val="%2."/>
-      <w:lvlJc w:val="left"/>
-      <w:pPr>
-        <w:ind w:left="1080" w:hanging="360"/>
-      </w:pPr>
-    </w:lvl>
-    <w:lvl w:ilvl="2" w:tplc="0C0A001B" w:tentative="1">
-      <w:start w:val="1"/>
-      <w:numFmt w:val="lowerRoman"/>
-      <w:lvlText w:val="%3."/>
-      <w:lvlJc w:val="right"/>
-      <w:pPr>
-        <w:ind w:left="1800" w:hanging="180"/>
-      </w:pPr>
-    </w:lvl>
-    <w:lvl w:ilvl="3" w:tplc="0C0A000F" w:tentative="1">
-      <w:start w:val="1"/>
-      <w:numFmt w:val="decimal"/>
-      <w:lvlText w:val="%4."/>
-      <w:lvlJc w:val="left"/>
-      <w:pPr>
-        <w:ind w:left="2520" w:hanging="360"/>
-      </w:pPr>
-    </w:lvl>
-    <w:lvl w:ilvl="4" w:tplc="0C0A0019" w:tentative="1">
-      <w:start w:val="1"/>
-      <w:numFmt w:val="lowerLetter"/>
-      <w:lvlText w:val="%5."/>
-      <w:lvlJc w:val="left"/>
-      <w:pPr>
-        <w:ind w:left="3240" w:hanging="360"/>
-      </w:pPr>
-    </w:lvl>
-    <w:lvl w:ilvl="5" w:tplc="0C0A001B" w:tentative="1">
-      <w:start w:val="1"/>
-      <w:numFmt w:val="lowerRoman"/>
-      <w:lvlText w:val="%6."/>
-      <w:lvlJc w:val="right"/>
-      <w:pPr>
-        <w:ind w:left="3960" w:hanging="180"/>
-      </w:pPr>
-    </w:lvl>
-    <w:lvl w:ilvl="6" w:tplc="0C0A000F" w:tentative="1">
-      <w:start w:val="1"/>
-      <w:numFmt w:val="decimal"/>
-      <w:lvlText w:val="%7."/>
-      <w:lvlJc w:val="left"/>
-      <w:pPr>
-        <w:ind w:left="4680" w:hanging="360"/>
-      </w:pPr>
-    </w:lvl>
-    <w:lvl w:ilvl="7" w:tplc="0C0A0019" w:tentative="1">
-      <w:start w:val="1"/>
-      <w:numFmt w:val="lowerLetter"/>
-      <w:lvlText w:val="%8."/>
-      <w:lvlJc w:val="left"/>
-      <w:pPr>
-        <w:ind w:left="5400" w:hanging="360"/>
-      </w:pPr>
-    </w:lvl>
-    <w:lvl w:ilvl="8" w:tplc="0C0A001B" w:tentative="1">
-      <w:start w:val="1"/>
-      <w:numFmt w:val="lowerRoman"/>
-      <w:lvlText w:val="%9."/>
-      <w:lvlJc w:val="right"/>
-      <w:pPr>
-        <w:ind w:left="6120" w:hanging="180"/>
-      </w:pPr>
-    </w:lvl>
-  </w:abstractNum>
-  <w:abstractNum w:abstractNumId="2">
     <w:nsid w:val="5ABE6FE3"/>
     <w:multiLevelType w:val="multilevel"/>
     <w:tmpl w:val="5C06DFCC"/>
@@ -2793,10 +2902,10 @@
       </w:pPr>
     </w:lvl>
   </w:abstractNum>
-  <w:abstractNum w:abstractNumId="3">
+  <w:abstractNum w:abstractNumId="2">
     <w:nsid w:val="68491205"/>
     <w:multiLevelType w:val="hybridMultilevel"/>
-    <w:tmpl w:val="EF620ED6"/>
+    <w:tmpl w:val="20FCDF3A"/>
     <w:lvl w:ilvl="0" w:tplc="0C0A000F">
       <w:start w:val="1"/>
       <w:numFmt w:val="decimal"/>
@@ -2879,7 +2988,7 @@
       </w:pPr>
     </w:lvl>
   </w:abstractNum>
-  <w:abstractNum w:abstractNumId="4">
+  <w:abstractNum w:abstractNumId="3">
     <w:nsid w:val="74CD36A4"/>
     <w:multiLevelType w:val="multilevel"/>
     <w:tmpl w:val="48B6F2E6"/>
@@ -3023,16 +3132,13 @@
     <w:abstractNumId w:val="0"/>
   </w:num>
   <w:num w:numId="2">
-    <w:abstractNumId w:val="3"/>
+    <w:abstractNumId w:val="2"/>
   </w:num>
   <w:num w:numId="3">
-    <w:abstractNumId w:val="2"/>
+    <w:abstractNumId w:val="1"/>
   </w:num>
   <w:num w:numId="4">
-    <w:abstractNumId w:val="4"/>
-  </w:num>
-  <w:num w:numId="5">
-    <w:abstractNumId w:val="1"/>
+    <w:abstractNumId w:val="3"/>
   </w:num>
 </w:numbering>
 </file>
@@ -3347,6 +3453,62 @@
       <w:color w:val="4F81BD" w:themeColor="accent1"/>
     </w:rPr>
   </w:style>
+  <w:style w:type="paragraph" w:styleId="Textodeglobo">
+    <w:name w:val="Balloon Text"/>
+    <w:basedOn w:val="Normal"/>
+    <w:link w:val="TextodegloboCar"/>
+    <w:uiPriority w:val="99"/>
+    <w:semiHidden/>
+    <w:unhideWhenUsed/>
+    <w:rsid w:val="00980B14"/>
+    <w:pPr>
+      <w:spacing w:after="0" w:line="240" w:lineRule="auto"/>
+    </w:pPr>
+    <w:rPr>
+      <w:rFonts w:ascii="Tahoma" w:hAnsi="Tahoma" w:cs="Tahoma"/>
+      <w:sz w:val="16"/>
+      <w:szCs w:val="16"/>
+    </w:rPr>
+  </w:style>
+  <w:style w:type="character" w:customStyle="1" w:styleId="TextodegloboCar">
+    <w:name w:val="Texto de globo Car"/>
+    <w:basedOn w:val="Fuentedeprrafopredeter"/>
+    <w:link w:val="Textodeglobo"/>
+    <w:uiPriority w:val="99"/>
+    <w:semiHidden/>
+    <w:rsid w:val="00980B14"/>
+    <w:rPr>
+      <w:rFonts w:ascii="Tahoma" w:hAnsi="Tahoma" w:cs="Tahoma"/>
+      <w:sz w:val="16"/>
+      <w:szCs w:val="16"/>
+    </w:rPr>
+  </w:style>
+  <w:style w:type="table" w:styleId="Tablaconcuadrcula">
+    <w:name w:val="Table Grid"/>
+    <w:basedOn w:val="Tablanormal"/>
+    <w:uiPriority w:val="59"/>
+    <w:rsid w:val="00980B14"/>
+    <w:pPr>
+      <w:spacing w:after="0" w:line="240" w:lineRule="auto"/>
+    </w:pPr>
+    <w:tblPr>
+      <w:tblInd w:w="0" w:type="dxa"/>
+      <w:tblBorders>
+        <w:top w:val="single" w:sz="4" w:space="0" w:color="auto"/>
+        <w:left w:val="single" w:sz="4" w:space="0" w:color="auto"/>
+        <w:bottom w:val="single" w:sz="4" w:space="0" w:color="auto"/>
+        <w:right w:val="single" w:sz="4" w:space="0" w:color="auto"/>
+        <w:insideH w:val="single" w:sz="4" w:space="0" w:color="auto"/>
+        <w:insideV w:val="single" w:sz="4" w:space="0" w:color="auto"/>
+      </w:tblBorders>
+      <w:tblCellMar>
+        <w:top w:w="0" w:type="dxa"/>
+        <w:left w:w="108" w:type="dxa"/>
+        <w:bottom w:w="0" w:type="dxa"/>
+        <w:right w:w="108" w:type="dxa"/>
+      </w:tblCellMar>
+    </w:tblPr>
+  </w:style>
 </w:styles>
 </file>
 
@@ -3660,6 +3822,62 @@
       <w:color w:val="4F81BD" w:themeColor="accent1"/>
     </w:rPr>
   </w:style>
+  <w:style w:type="paragraph" w:styleId="Textodeglobo">
+    <w:name w:val="Balloon Text"/>
+    <w:basedOn w:val="Normal"/>
+    <w:link w:val="TextodegloboCar"/>
+    <w:uiPriority w:val="99"/>
+    <w:semiHidden/>
+    <w:unhideWhenUsed/>
+    <w:rsid w:val="00980B14"/>
+    <w:pPr>
+      <w:spacing w:after="0" w:line="240" w:lineRule="auto"/>
+    </w:pPr>
+    <w:rPr>
+      <w:rFonts w:ascii="Tahoma" w:hAnsi="Tahoma" w:cs="Tahoma"/>
+      <w:sz w:val="16"/>
+      <w:szCs w:val="16"/>
+    </w:rPr>
+  </w:style>
+  <w:style w:type="character" w:customStyle="1" w:styleId="TextodegloboCar">
+    <w:name w:val="Texto de globo Car"/>
+    <w:basedOn w:val="Fuentedeprrafopredeter"/>
+    <w:link w:val="Textodeglobo"/>
+    <w:uiPriority w:val="99"/>
+    <w:semiHidden/>
+    <w:rsid w:val="00980B14"/>
+    <w:rPr>
+      <w:rFonts w:ascii="Tahoma" w:hAnsi="Tahoma" w:cs="Tahoma"/>
+      <w:sz w:val="16"/>
+      <w:szCs w:val="16"/>
+    </w:rPr>
+  </w:style>
+  <w:style w:type="table" w:styleId="Tablaconcuadrcula">
+    <w:name w:val="Table Grid"/>
+    <w:basedOn w:val="Tablanormal"/>
+    <w:uiPriority w:val="59"/>
+    <w:rsid w:val="00980B14"/>
+    <w:pPr>
+      <w:spacing w:after="0" w:line="240" w:lineRule="auto"/>
+    </w:pPr>
+    <w:tblPr>
+      <w:tblInd w:w="0" w:type="dxa"/>
+      <w:tblBorders>
+        <w:top w:val="single" w:sz="4" w:space="0" w:color="auto"/>
+        <w:left w:val="single" w:sz="4" w:space="0" w:color="auto"/>
+        <w:bottom w:val="single" w:sz="4" w:space="0" w:color="auto"/>
+        <w:right w:val="single" w:sz="4" w:space="0" w:color="auto"/>
+        <w:insideH w:val="single" w:sz="4" w:space="0" w:color="auto"/>
+        <w:insideV w:val="single" w:sz="4" w:space="0" w:color="auto"/>
+      </w:tblBorders>
+      <w:tblCellMar>
+        <w:top w:w="0" w:type="dxa"/>
+        <w:left w:w="108" w:type="dxa"/>
+        <w:bottom w:w="0" w:type="dxa"/>
+        <w:right w:w="108" w:type="dxa"/>
+      </w:tblCellMar>
+    </w:tblPr>
+  </w:style>
 </w:styles>
 </file>
 
@@ -3953,7 +4171,7 @@
 </file>
 
 <file path=customXml/itemProps1.xml><?xml version="1.0" encoding="utf-8"?>
-<ds:datastoreItem xmlns:ds="http://schemas.openxmlformats.org/officeDocument/2006/customXml" ds:itemID="{97B4860B-D6EE-4FA2-9355-74085EABFB58}">
+<ds:datastoreItem xmlns:ds="http://schemas.openxmlformats.org/officeDocument/2006/customXml" ds:itemID="{A9DA58DD-B5ED-4901-BB95-102AE8E344D7}">
   <ds:schemaRefs>
     <ds:schemaRef ds:uri="http://schemas.openxmlformats.org/officeDocument/2006/bibliography"/>
   </ds:schemaRefs>

</xml_diff>